<commit_message>
heute habe ich implementierungsphase gestartet
</commit_message>
<xml_diff>
--- a/Abschlussprüfung Winter 2024.docx
+++ b/Abschlussprüfung Winter 2024.docx
@@ -236,6 +236,7 @@
           <w:text/>
         </w:sdtPr>
         <w:sdtContent>
+          <w:proofErr w:type="spellStart"/>
           <w:r>
             <w:rPr>
               <w:rFonts w:ascii="Avenir Next LT Pro" w:hAnsi="Avenir Next LT Pro"/>
@@ -250,7 +251,15 @@
           <w:rFonts w:ascii="Avenir Next LT Pro" w:hAnsi="Avenir Next LT Pro"/>
           <w:color w:val="007684"/>
         </w:rPr>
-        <w:t xml:space="preserve">Applikation </w:t>
+        <w:t>Applikation</w:t>
+      </w:r>
+      <w:proofErr w:type="spellEnd"/>
+      <w:r>
+        <w:rPr>
+          <w:rFonts w:ascii="Avenir Next LT Pro" w:hAnsi="Avenir Next LT Pro"/>
+          <w:color w:val="007684"/>
+        </w:rPr>
+        <w:t xml:space="preserve"> </w:t>
       </w:r>
       <w:r>
         <w:rPr>
@@ -382,11 +391,19 @@
           <w:rFonts w:ascii="Avenir Next LT Pro" w:hAnsi="Avenir Next LT Pro"/>
         </w:rPr>
       </w:pPr>
+      <w:proofErr w:type="spellStart"/>
       <w:r>
         <w:rPr>
           <w:rFonts w:ascii="Avenir Next LT Pro" w:hAnsi="Avenir Next LT Pro"/>
         </w:rPr>
-        <w:t xml:space="preserve">Ilsahl 9 </w:t>
+        <w:t>Ilsahl</w:t>
+      </w:r>
+      <w:proofErr w:type="spellEnd"/>
+      <w:r>
+        <w:rPr>
+          <w:rFonts w:ascii="Avenir Next LT Pro" w:hAnsi="Avenir Next LT Pro"/>
+        </w:rPr>
+        <w:t xml:space="preserve"> 9 </w:t>
       </w:r>
     </w:p>
     <w:p>
@@ -584,8 +601,12 @@
     <w:p>
       <w:r>
         <w:tab/>
+      </w:r>
+      <w:proofErr w:type="spellStart"/>
+      <w:r>
         <w:t>Projektplannung</w:t>
       </w:r>
+      <w:proofErr w:type="spellEnd"/>
     </w:p>
     <w:p>
       <w:r>
@@ -603,9 +624,11 @@
       <w:pPr>
         <w:ind w:firstLine="708"/>
       </w:pPr>
+      <w:proofErr w:type="spellStart"/>
       <w:r>
         <w:t>Testing</w:t>
       </w:r>
+      <w:proofErr w:type="spellEnd"/>
     </w:p>
     <w:p>
       <w:r>
@@ -653,10 +676,23 @@
         <w:t xml:space="preserve"> - </w:t>
       </w:r>
       <w:r>
-        <w:t>Single Sign-On</w:t>
+        <w:t xml:space="preserve">Single </w:t>
+      </w:r>
+      <w:proofErr w:type="spellStart"/>
+      <w:r>
+        <w:t>Sign</w:t>
+      </w:r>
+      <w:proofErr w:type="spellEnd"/>
+      <w:r>
+        <w:t>-On</w:t>
       </w:r>
       <w:r>
         <w:t xml:space="preserve"> </w:t>
+      </w:r>
+    </w:p>
+    <w:p>
+      <w:r>
+        <w:t>GUI</w:t>
       </w:r>
     </w:p>
     <w:p>
@@ -785,9 +821,11 @@
       <w:r>
         <w:t>„</w:t>
       </w:r>
+      <w:proofErr w:type="spellStart"/>
       <w:r>
         <w:t>nonoxx</w:t>
       </w:r>
+      <w:proofErr w:type="spellEnd"/>
       <w:r>
         <w:t>“</w:t>
       </w:r>
@@ -813,9 +851,11 @@
       <w:r>
         <w:t>„</w:t>
       </w:r>
+      <w:proofErr w:type="spellStart"/>
       <w:r>
         <w:t>hinundwech</w:t>
       </w:r>
+      <w:proofErr w:type="spellEnd"/>
       <w:r>
         <w:t>“</w:t>
       </w:r>
@@ -1007,7 +1047,23 @@
     </w:p>
     <w:p>
       <w:r>
-        <w:t>Die Webanwendung wird in unserer Azure Cloud gehostet. Eine wichtige Funktionalität von Azure ist die Single Sign-On (SSO), die in Verbindung mit dem SWN Active Directory zur Authentifizierung der Benutzer dient.</w:t>
+        <w:t xml:space="preserve">Die Webanwendung wird in unserer Azure Cloud gehostet. Eine wichtige Funktionalität von Azure ist die Single </w:t>
+      </w:r>
+      <w:proofErr w:type="spellStart"/>
+      <w:r>
+        <w:t>Sign</w:t>
+      </w:r>
+      <w:proofErr w:type="spellEnd"/>
+      <w:r>
+        <w:t xml:space="preserve">-On (SSO), die in Verbindung mit dem SWN </w:t>
+      </w:r>
+      <w:proofErr w:type="spellStart"/>
+      <w:r>
+        <w:t>Active</w:t>
+      </w:r>
+      <w:proofErr w:type="spellEnd"/>
+      <w:r>
+        <w:t xml:space="preserve"> Directory zur Authentifizierung der Benutzer dient.</w:t>
       </w:r>
       <w:r>
         <w:t xml:space="preserve"> </w:t>
@@ -1015,7 +1071,15 @@
     </w:p>
     <w:p>
       <w:r>
-        <w:t>Die Personalabteilung, unter der Leitung von Erna Husser als Abteilungsleiterin, ist der Hauptauftraggeber für dieses Projekt.</w:t>
+        <w:t xml:space="preserve">Die Personalabteilung, unter der Leitung von Erna </w:t>
+      </w:r>
+      <w:proofErr w:type="spellStart"/>
+      <w:r>
+        <w:t>Husser</w:t>
+      </w:r>
+      <w:proofErr w:type="spellEnd"/>
+      <w:r>
+        <w:t xml:space="preserve"> als Abteilungsleiterin, ist der Hauptauftraggeber für dieses Projekt.</w:t>
       </w:r>
       <w:r>
         <w:t xml:space="preserve"> </w:t>
@@ -1044,6 +1108,7 @@
           <w:szCs w:val="28"/>
         </w:rPr>
       </w:pPr>
+      <w:proofErr w:type="spellStart"/>
       <w:r>
         <w:rPr>
           <w:b/>
@@ -1054,6 +1119,7 @@
         </w:rPr>
         <w:t>Projektplannung</w:t>
       </w:r>
+      <w:proofErr w:type="spellEnd"/>
     </w:p>
     <w:p>
       <w:pPr>
@@ -1095,9 +1161,11 @@
         <w:lastRenderedPageBreak/>
         <w:t xml:space="preserve">Zielkonzepts, Projektplanung, Implementierung, Testphase, Abnahme und </w:t>
       </w:r>
+      <w:proofErr w:type="spellStart"/>
       <w:r>
         <w:t>Deployment</w:t>
       </w:r>
+      <w:proofErr w:type="spellEnd"/>
       <w:r>
         <w:t>, Erstellung der Dokumentation.</w:t>
       </w:r>
@@ -1202,7 +1270,23 @@
     </w:p>
     <w:p>
       <w:r>
-        <w:t xml:space="preserve">Die Software wurde mit einer freien Lizenz ausgewählt. Für die Arbeit mit dem Projekt wurde Visual Studio Code als Editor, Techsteck - Laravel 10, </w:t>
+        <w:t xml:space="preserve">Die Software wurde mit einer freien Lizenz ausgewählt. Für die Arbeit mit dem Projekt wurde Visual Studio Code als Editor, </w:t>
+      </w:r>
+      <w:proofErr w:type="spellStart"/>
+      <w:r>
+        <w:t>Techsteck</w:t>
+      </w:r>
+      <w:proofErr w:type="spellEnd"/>
+      <w:r>
+        <w:t xml:space="preserve"> - </w:t>
+      </w:r>
+      <w:proofErr w:type="spellStart"/>
+      <w:r>
+        <w:t>Laravel</w:t>
+      </w:r>
+      <w:proofErr w:type="spellEnd"/>
+      <w:r>
+        <w:t xml:space="preserve"> 10, </w:t>
       </w:r>
       <w:r>
         <w:t>G</w:t>
@@ -1232,7 +1316,15 @@
         <w:t>S</w:t>
       </w:r>
       <w:r>
-        <w:t>ervice als Hosting-Plattform gewählt. Für die Arbeit mit der Datenbank - PgAdmin 4. Für die Kommunikation zwischen den Kollegen und dem Kunden des Projekts Teams</w:t>
+        <w:t xml:space="preserve">ervice als Hosting-Plattform gewählt. Für die Arbeit mit der Datenbank - </w:t>
+      </w:r>
+      <w:proofErr w:type="spellStart"/>
+      <w:r>
+        <w:t>PgAdmin</w:t>
+      </w:r>
+      <w:proofErr w:type="spellEnd"/>
+      <w:r>
+        <w:t xml:space="preserve"> 4. Für die Kommunikation zwischen den Kollegen und dem Kunden des Projekts Teams</w:t>
       </w:r>
       <w:r>
         <w:t>.</w:t>
@@ -1276,7 +1368,15 @@
         <w:t xml:space="preserve">Bei der SWN </w:t>
       </w:r>
       <w:r>
-        <w:t xml:space="preserve">wird häufig das Scrum-Modell für die Anwendungsentwicklung genutzt. Es </w:t>
+        <w:t xml:space="preserve">wird häufig das </w:t>
+      </w:r>
+      <w:proofErr w:type="spellStart"/>
+      <w:r>
+        <w:t>Scrum</w:t>
+      </w:r>
+      <w:proofErr w:type="spellEnd"/>
+      <w:r>
+        <w:t xml:space="preserve">-Modell für die Anwendungsentwicklung genutzt. Es </w:t>
       </w:r>
       <w:r>
         <w:t xml:space="preserve">macht </w:t>
@@ -1417,7 +1517,47 @@
           <w:sz w:val="24"/>
           <w:szCs w:val="24"/>
         </w:rPr>
-        <w:t>„Make or Buy“-Entscheidung</w:t>
+        <w:t>„</w:t>
+      </w:r>
+      <w:proofErr w:type="spellStart"/>
+      <w:r>
+        <w:rPr>
+          <w:b/>
+          <w:bCs/>
+          <w:sz w:val="24"/>
+          <w:szCs w:val="24"/>
+        </w:rPr>
+        <w:t>Make</w:t>
+      </w:r>
+      <w:proofErr w:type="spellEnd"/>
+      <w:r>
+        <w:rPr>
+          <w:b/>
+          <w:bCs/>
+          <w:sz w:val="24"/>
+          <w:szCs w:val="24"/>
+        </w:rPr>
+        <w:t xml:space="preserve"> </w:t>
+      </w:r>
+      <w:proofErr w:type="spellStart"/>
+      <w:r>
+        <w:rPr>
+          <w:b/>
+          <w:bCs/>
+          <w:sz w:val="24"/>
+          <w:szCs w:val="24"/>
+        </w:rPr>
+        <w:t>or</w:t>
+      </w:r>
+      <w:proofErr w:type="spellEnd"/>
+      <w:r>
+        <w:rPr>
+          <w:b/>
+          <w:bCs/>
+          <w:sz w:val="24"/>
+          <w:szCs w:val="24"/>
+        </w:rPr>
+        <w:t xml:space="preserve"> Buy“-Entscheidung</w:t>
       </w:r>
     </w:p>
     <w:p>
@@ -1506,9 +1646,6 @@
         <w:t>1760 h/Jahr</w:t>
       </w:r>
       <w:r>
-        <w:rPr>
-          <w:lang w:val="ru-RU"/>
-        </w:rPr>
         <w:t xml:space="preserve"> =</w:t>
       </w:r>
       <w:r>
@@ -1821,6 +1958,7 @@
                 <w:sz w:val="22"/>
               </w:rPr>
             </w:pPr>
+            <w:proofErr w:type="spellStart"/>
             <w:r>
               <w:rPr>
                 <w:rFonts w:asciiTheme="minorHAnsi" w:hAnsiTheme="minorHAnsi" w:cstheme="minorHAnsi"/>
@@ -1830,7 +1968,31 @@
                 <w:iCs w:val="0"/>
                 <w:sz w:val="22"/>
               </w:rPr>
-              <w:t>UserStorys mit Pesonalabteilung</w:t>
+              <w:t>UserStorys</w:t>
+            </w:r>
+            <w:proofErr w:type="spellEnd"/>
+            <w:r>
+              <w:rPr>
+                <w:rFonts w:asciiTheme="minorHAnsi" w:hAnsiTheme="minorHAnsi" w:cstheme="minorHAnsi"/>
+                <w:b/>
+                <w:bCs/>
+                <w:i w:val="0"/>
+                <w:iCs w:val="0"/>
+                <w:sz w:val="22"/>
+              </w:rPr>
+              <w:t xml:space="preserve"> mit </w:t>
+            </w:r>
+            <w:proofErr w:type="spellStart"/>
+            <w:r>
+              <w:rPr>
+                <w:rFonts w:asciiTheme="minorHAnsi" w:hAnsiTheme="minorHAnsi" w:cstheme="minorHAnsi"/>
+                <w:b/>
+                <w:bCs/>
+                <w:i w:val="0"/>
+                <w:iCs w:val="0"/>
+                <w:sz w:val="22"/>
+              </w:rPr>
+              <w:t>Pesonalabteilung</w:t>
             </w:r>
             <w:r>
               <w:rPr>
@@ -1841,7 +2003,19 @@
                 <w:iCs w:val="0"/>
                 <w:sz w:val="22"/>
               </w:rPr>
-              <w:t>smitarbeiter erstellen</w:t>
+              <w:t>smitarbeiter</w:t>
+            </w:r>
+            <w:proofErr w:type="spellEnd"/>
+            <w:r>
+              <w:rPr>
+                <w:rFonts w:asciiTheme="minorHAnsi" w:hAnsiTheme="minorHAnsi" w:cstheme="minorHAnsi"/>
+                <w:b/>
+                <w:bCs/>
+                <w:i w:val="0"/>
+                <w:iCs w:val="0"/>
+                <w:sz w:val="22"/>
+              </w:rPr>
+              <w:t xml:space="preserve"> erstellen</w:t>
             </w:r>
           </w:p>
         </w:tc>
@@ -1911,6 +2085,7 @@
                 <w:sz w:val="22"/>
               </w:rPr>
             </w:pPr>
+            <w:proofErr w:type="spellStart"/>
             <w:r>
               <w:rPr>
                 <w:rFonts w:asciiTheme="minorHAnsi" w:hAnsiTheme="minorHAnsi" w:cstheme="minorHAnsi"/>
@@ -1922,6 +2097,7 @@
               </w:rPr>
               <w:t>Entwiklungsprozess</w:t>
             </w:r>
+            <w:proofErr w:type="spellEnd"/>
           </w:p>
         </w:tc>
         <w:tc>
@@ -2133,6 +2309,7 @@
                 <w:sz w:val="22"/>
               </w:rPr>
             </w:pPr>
+            <w:proofErr w:type="spellStart"/>
             <w:r>
               <w:rPr>
                 <w:rFonts w:asciiTheme="minorHAnsi" w:hAnsiTheme="minorHAnsi" w:cstheme="minorHAnsi"/>
@@ -2142,7 +2319,19 @@
                 <w:iCs w:val="0"/>
                 <w:sz w:val="22"/>
               </w:rPr>
-              <w:t>Insgesammt Personalkosten</w:t>
+              <w:t>Insgesammt</w:t>
+            </w:r>
+            <w:proofErr w:type="spellEnd"/>
+            <w:r>
+              <w:rPr>
+                <w:rFonts w:asciiTheme="minorHAnsi" w:hAnsiTheme="minorHAnsi" w:cstheme="minorHAnsi"/>
+                <w:b/>
+                <w:bCs/>
+                <w:i w:val="0"/>
+                <w:iCs w:val="0"/>
+                <w:sz w:val="22"/>
+              </w:rPr>
+              <w:t xml:space="preserve"> Personalkosten</w:t>
             </w:r>
           </w:p>
         </w:tc>
@@ -2194,8 +2383,21 @@
                 <w:iCs w:val="0"/>
                 <w:sz w:val="22"/>
               </w:rPr>
-              <w:t>Azure Cloud Servise</w:t>
+              <w:t xml:space="preserve">Azure Cloud </w:t>
             </w:r>
+            <w:proofErr w:type="spellStart"/>
+            <w:r>
+              <w:rPr>
+                <w:rFonts w:asciiTheme="minorHAnsi" w:hAnsiTheme="minorHAnsi" w:cstheme="minorHAnsi"/>
+                <w:b/>
+                <w:bCs/>
+                <w:i w:val="0"/>
+                <w:iCs w:val="0"/>
+                <w:sz w:val="22"/>
+              </w:rPr>
+              <w:t>Servise</w:t>
+            </w:r>
+            <w:proofErr w:type="spellEnd"/>
           </w:p>
         </w:tc>
         <w:tc>
@@ -2220,29 +2422,49 @@
       <w:pPr>
         <w:jc w:val="center"/>
       </w:pPr>
+      <w:proofErr w:type="spellStart"/>
       <w:r>
         <w:rPr>
           <w:rFonts w:ascii="LMRoman10-Regular" w:hAnsi="LMRoman10-Regular" w:cs="LMRoman10-Regular"/>
           <w:kern w:val="0"/>
           <w:lang w:val="ru-RU"/>
         </w:rPr>
-        <w:t xml:space="preserve">Tabelle </w:t>
-      </w:r>
-      <w:r>
-        <w:rPr>
-          <w:rFonts w:ascii="LMRoman10-Regular" w:hAnsi="LMRoman10-Regular" w:cs="LMRoman10-Regular"/>
-          <w:kern w:val="0"/>
-        </w:rPr>
-        <w:t>1</w:t>
-      </w:r>
+        <w:t>Tabelle</w:t>
+      </w:r>
+      <w:proofErr w:type="spellEnd"/>
       <w:r>
         <w:rPr>
           <w:rFonts w:ascii="LMRoman10-Regular" w:hAnsi="LMRoman10-Regular" w:cs="LMRoman10-Regular"/>
           <w:kern w:val="0"/>
           <w:lang w:val="ru-RU"/>
         </w:rPr>
-        <w:t>: Kostenaufstellung</w:t>
-      </w:r>
+        <w:t xml:space="preserve"> </w:t>
+      </w:r>
+      <w:r>
+        <w:rPr>
+          <w:rFonts w:ascii="LMRoman10-Regular" w:hAnsi="LMRoman10-Regular" w:cs="LMRoman10-Regular"/>
+          <w:kern w:val="0"/>
+        </w:rPr>
+        <w:t>1</w:t>
+      </w:r>
+      <w:r>
+        <w:rPr>
+          <w:rFonts w:ascii="LMRoman10-Regular" w:hAnsi="LMRoman10-Regular" w:cs="LMRoman10-Regular"/>
+          <w:kern w:val="0"/>
+          <w:lang w:val="ru-RU"/>
+        </w:rPr>
+        <w:t xml:space="preserve">: </w:t>
+      </w:r>
+      <w:proofErr w:type="spellStart"/>
+      <w:r>
+        <w:rPr>
+          <w:rFonts w:ascii="LMRoman10-Regular" w:hAnsi="LMRoman10-Regular" w:cs="LMRoman10-Regular"/>
+          <w:kern w:val="0"/>
+          <w:lang w:val="ru-RU"/>
+        </w:rPr>
+        <w:t>Kostenaufstellung</w:t>
+      </w:r>
+      <w:proofErr w:type="spellEnd"/>
     </w:p>
     <w:p/>
     <w:p>
@@ -2292,7 +2514,13 @@
         <w:t>seitigt</w:t>
       </w:r>
       <w:r>
-        <w:t xml:space="preserve"> und Prozesse digitalisiert. Der Kunde möchte ein Tool bekommen, um Daten über die beruflichen Fähigkeiten der Mitarbeiter der Organisation zu sammeln. Damit sollen Informationen über jeden Mitarbeiter erfasst werden, um Maßnahmen zur Verbesserung seiner Arbeit zu identifizieren. </w:t>
+        <w:t xml:space="preserve"> und Prozesse digitalisiert. Der Kunde möchte ein Tool bekommen, um Daten über die beruflichen Fähigkeiten der Mitarbeiter der Organisation zu sammeln. Damit sollen Informationen über jeden Mitarbeiter erfasst werden, um Maßnahmen zur Verbesserung seiner Arbeit zu iden</w:t>
+      </w:r>
+      <w:r>
+        <w:t>t</w:t>
+      </w:r>
+      <w:r>
+        <w:t xml:space="preserve">ifizieren. </w:t>
       </w:r>
     </w:p>
     <w:p>
@@ -2324,6 +2552,7 @@
         </w:rPr>
         <w:t xml:space="preserve"> </w:t>
       </w:r>
+      <w:proofErr w:type="spellStart"/>
       <w:r>
         <w:rPr>
           <w:rFonts w:ascii="LMSans10-Bold" w:hAnsi="LMSans10-Bold" w:cs="LMSans10-Bold"/>
@@ -2336,6 +2565,7 @@
         </w:rPr>
         <w:t>Anwendungsfälle</w:t>
       </w:r>
+      <w:proofErr w:type="spellEnd"/>
     </w:p>
     <w:p>
       <w:r>
@@ -2656,13 +2886,7 @@
         <w:t>verfügbar.</w:t>
       </w:r>
     </w:p>
-    <w:p>
-      <w:pPr>
-        <w:rPr>
-          <w:lang w:val="en-US"/>
-        </w:rPr>
-      </w:pPr>
-    </w:p>
+    <w:p/>
     <w:p>
       <w:pPr>
         <w:pStyle w:val="a8"/>
@@ -2748,59 +2972,83 @@
       </w:r>
     </w:p>
     <w:p>
-      <w:r>
-        <w:t>Die Interaktion zwischen Model, View und Controller kannst du in der folgenden Abbildung sehen.</w:t>
-      </w:r>
-    </w:p>
-    <w:p>
-      <w:r>
-        <w:t>(</w:t>
-      </w:r>
-      <w:hyperlink r:id="rId11" w:history="1">
-        <w:proofErr w:type="gramStart"/>
-        <w:r>
-          <w:rPr>
-            <w:rStyle w:val="aa"/>
-          </w:rPr>
-          <w:t>Willst</w:t>
-        </w:r>
-        <w:proofErr w:type="gramEnd"/>
-        <w:r>
-          <w:rPr>
-            <w:rStyle w:val="aa"/>
-          </w:rPr>
-          <w:t xml:space="preserve"> du ein </w:t>
-        </w:r>
-        <w:proofErr w:type="spellStart"/>
-        <w:r>
-          <w:rPr>
-            <w:rStyle w:val="aa"/>
-          </w:rPr>
-          <w:t>Laravel</w:t>
-        </w:r>
-        <w:proofErr w:type="spellEnd"/>
-        <w:r>
-          <w:rPr>
-            <w:rStyle w:val="aa"/>
-          </w:rPr>
-          <w:t>-Entwickler werden? Hier erfährst du alles, was du wissen musst (kinsta.com)</w:t>
-        </w:r>
-      </w:hyperlink>
-      <w:r>
-        <w:t>)</w:t>
-      </w:r>
-    </w:p>
-    <w:p>
-      <w:r>
-        <w:rPr>
-          <w:noProof/>
-        </w:rPr>
-        <w:lastRenderedPageBreak/>
+      <w:pPr>
+        <w:rPr>
+          <w:vertAlign w:val="superscript"/>
+        </w:rPr>
+      </w:pPr>
+      <w:r>
+        <w:t xml:space="preserve">Die Interaktion zwischen Model, View und Controller kannst du in der folgenden Abbildung </w:t>
+      </w:r>
+      <w:r>
+        <w:t xml:space="preserve">1 </w:t>
+      </w:r>
+      <w:r>
+        <w:t>sehen</w:t>
+      </w:r>
+      <w:r>
+        <w:rPr>
+          <w:vertAlign w:val="superscript"/>
+        </w:rPr>
+        <w:t>1</w:t>
+      </w:r>
+    </w:p>
+    <w:p>
+      <w:pPr>
+        <w:rPr>
+          <w:vertAlign w:val="superscript"/>
+        </w:rPr>
+      </w:pPr>
+    </w:p>
+    <w:p>
+      <w:pPr>
+        <w:rPr>
+          <w:vertAlign w:val="superscript"/>
+        </w:rPr>
+      </w:pPr>
+    </w:p>
+    <w:p>
+      <w:pPr>
+        <w:rPr>
+          <w:vertAlign w:val="superscript"/>
+        </w:rPr>
+      </w:pPr>
+    </w:p>
+    <w:p>
+      <w:pPr>
+        <w:rPr>
+          <w:vertAlign w:val="superscript"/>
+        </w:rPr>
+      </w:pPr>
+    </w:p>
+    <w:p>
+      <w:pPr>
+        <w:rPr>
+          <w:vertAlign w:val="superscript"/>
+        </w:rPr>
+      </w:pPr>
+    </w:p>
+    <w:p>
+      <w:pPr>
+        <w:rPr>
+          <w:vertAlign w:val="superscript"/>
+        </w:rPr>
+      </w:pPr>
+    </w:p>
+    <w:p>
+      <w:pPr>
+        <w:rPr>
+          <w:vertAlign w:val="superscript"/>
+        </w:rPr>
+      </w:pPr>
+    </w:p>
+    <w:p>
+      <w:r>
         <w:drawing>
-          <wp:inline distT="0" distB="0" distL="0" distR="0" wp14:anchorId="437D29FA" wp14:editId="3989E40F">
+          <wp:inline distT="0" distB="0" distL="0" distR="0" wp14:anchorId="698726E3" wp14:editId="00EBB5D3">
             <wp:extent cx="5082540" cy="5590794"/>
             <wp:effectExtent l="0" t="0" r="0" b="0"/>
-            <wp:docPr id="1114840010" name="Рисунок 1"/>
+            <wp:docPr id="1466216127" name="Рисунок 1466216127" descr="Изображение выглядит как текст, снимок экрана, Шрифт, логотип&#10;&#10;Автоматически созданное описание"/>
             <wp:cNvGraphicFramePr>
               <a:graphicFrameLocks xmlns:a="http://schemas.openxmlformats.org/drawingml/2006/main" noChangeAspect="1"/>
             </wp:cNvGraphicFramePr>
@@ -2808,13 +3056,13 @@
               <a:graphicData uri="http://schemas.openxmlformats.org/drawingml/2006/picture">
                 <pic:pic xmlns:pic="http://schemas.openxmlformats.org/drawingml/2006/picture">
                   <pic:nvPicPr>
-                    <pic:cNvPr id="0" name="Picture 1"/>
+                    <pic:cNvPr id="1466216127" name="Рисунок 1466216127" descr="Изображение выглядит как текст, снимок экрана, Шрифт, логотип&#10;&#10;Автоматически созданное описание"/>
                     <pic:cNvPicPr>
                       <a:picLocks noChangeAspect="1" noChangeArrowheads="1"/>
                     </pic:cNvPicPr>
                   </pic:nvPicPr>
                   <pic:blipFill>
-                    <a:blip r:embed="rId12">
+                    <a:blip r:embed="rId11">
                       <a:extLst>
                         <a:ext uri="{28A0092B-C50C-407E-A947-70E740481C1C}">
                           <a14:useLocalDpi xmlns:a14="http://schemas.microsoft.com/office/drawing/2010/main" val="0"/>
@@ -2846,10 +3094,802 @@
         </w:drawing>
       </w:r>
     </w:p>
+    <w:p>
+      <w:pPr>
+        <w:jc w:val="center"/>
+      </w:pPr>
+      <w:r>
+        <w:t xml:space="preserve">Abbildung </w:t>
+      </w:r>
+      <w:r>
+        <w:t>1</w:t>
+      </w:r>
+    </w:p>
     <w:p/>
+    <w:p/>
+    <w:p>
+      <w:pPr>
+        <w:pStyle w:val="a8"/>
+        <w:numPr>
+          <w:ilvl w:val="1"/>
+          <w:numId w:val="9"/>
+        </w:numPr>
+        <w:rPr>
+          <w:b/>
+          <w:bCs/>
+          <w:sz w:val="24"/>
+          <w:szCs w:val="24"/>
+        </w:rPr>
+      </w:pPr>
+      <w:r>
+        <w:rPr>
+          <w:b/>
+          <w:bCs/>
+          <w:sz w:val="24"/>
+          <w:szCs w:val="24"/>
+        </w:rPr>
+        <w:t>Entwurf der Benutzeroberfläche</w:t>
+      </w:r>
+    </w:p>
+    <w:p>
+      <w:r>
+        <w:t>Die Anwendung "Perspektiv Dialog" soll benutzerfreundlich sein, deshalb haben wir uns entschieden, eine grafische Oberfläche (</w:t>
+      </w:r>
+      <w:r>
+        <w:t>GUI</w:t>
+      </w:r>
+      <w:r>
+        <w:t xml:space="preserve">) zu nutzen. Der Benutzer muss sich zuerst </w:t>
+      </w:r>
+      <w:r>
+        <w:t>authentisieren</w:t>
+      </w:r>
+      <w:r>
+        <w:t xml:space="preserve"> und danach können </w:t>
+      </w:r>
+      <w:r>
+        <w:t xml:space="preserve">alle erforderlichen Felder </w:t>
+      </w:r>
+      <w:r>
+        <w:t xml:space="preserve">ausgefüllt und gespeichert werden. </w:t>
+      </w:r>
+      <w:r>
+        <w:t xml:space="preserve">Insgesamt </w:t>
+      </w:r>
+      <w:r>
+        <w:t xml:space="preserve">wurden </w:t>
+      </w:r>
+      <w:r>
+        <w:t>z</w:t>
+      </w:r>
+      <w:r>
+        <w:t xml:space="preserve">ur erleichterten Nutzung vier Kategorien von Kriterien für die Selbstbewertung (oder für die Bewertung der eigenen Mitarbeiter, wenn der Abteilungsleiter </w:t>
+      </w:r>
+      <w:r>
+        <w:t>die Anwendung</w:t>
+      </w:r>
+      <w:r>
+        <w:t xml:space="preserve"> nutzt) erstellt. Die Kategorien wurden als Dropdown-Akkordeon gestaltet. Für die Darstellung wurde das Firmenlogo und die Firmenfarbe gewählt. </w:t>
+      </w:r>
+      <w:r>
+        <w:t>Für d</w:t>
+      </w:r>
+      <w:r>
+        <w:t xml:space="preserve">as Dropdown-Akkordeon </w:t>
+      </w:r>
+      <w:r>
+        <w:t>wurde eine Palette von 4 Pastelltönen hinzugefügt</w:t>
+      </w:r>
+      <w:r>
+        <w:t>.</w:t>
+      </w:r>
+    </w:p>
+    <w:p/>
+    <w:p>
+      <w:pPr>
+        <w:pStyle w:val="a8"/>
+        <w:numPr>
+          <w:ilvl w:val="1"/>
+          <w:numId w:val="9"/>
+        </w:numPr>
+        <w:rPr>
+          <w:b/>
+          <w:bCs/>
+          <w:sz w:val="24"/>
+          <w:szCs w:val="24"/>
+        </w:rPr>
+      </w:pPr>
+      <w:r>
+        <w:rPr>
+          <w:b/>
+          <w:bCs/>
+          <w:sz w:val="24"/>
+          <w:szCs w:val="24"/>
+        </w:rPr>
+        <w:lastRenderedPageBreak/>
+        <w:t>Datenmodell</w:t>
+      </w:r>
+    </w:p>
+    <w:p>
+      <w:r>
+        <w:t xml:space="preserve">Es wurde beschlossen, PostgreSQL als Datenbank für </w:t>
+      </w:r>
+      <w:r>
+        <w:t>dieser</w:t>
+      </w:r>
+      <w:r>
+        <w:t xml:space="preserve"> Projekt zu verwenden.</w:t>
+      </w:r>
+      <w:r>
+        <w:t xml:space="preserve"> </w:t>
+      </w:r>
+    </w:p>
+    <w:p>
+      <w:r>
+        <w:rPr>
+          <w:color w:val="FF0000"/>
+          <w:sz w:val="36"/>
+          <w:szCs w:val="36"/>
+          <w:highlight w:val="yellow"/>
+        </w:rPr>
+        <w:t>In der folgenden Abbildung</w:t>
+      </w:r>
+      <w:r>
+        <w:rPr>
+          <w:sz w:val="36"/>
+          <w:szCs w:val="36"/>
+        </w:rPr>
+        <w:t xml:space="preserve"> </w:t>
+      </w:r>
+      <w:r>
+        <w:t xml:space="preserve">sehen Sie die Datenbanktabellen, die für das Projekt </w:t>
+      </w:r>
+      <w:r>
+        <w:t>"Perspektiv</w:t>
+      </w:r>
+      <w:r>
+        <w:t>d</w:t>
+      </w:r>
+      <w:r>
+        <w:t>ialog"</w:t>
+      </w:r>
+      <w:r>
+        <w:t xml:space="preserve"> </w:t>
+      </w:r>
+      <w:r>
+        <w:t>erstellt wurden, sowie die Beziehungen zwischen diesen Tabellen.</w:t>
+      </w:r>
+    </w:p>
+    <w:p/>
+    <w:p/>
+    <w:p>
+      <w:pPr>
+        <w:pStyle w:val="a8"/>
+        <w:numPr>
+          <w:ilvl w:val="0"/>
+          <w:numId w:val="1"/>
+        </w:numPr>
+        <w:spacing w:line="360" w:lineRule="auto"/>
+        <w:rPr>
+          <w:b/>
+          <w:bCs/>
+          <w:color w:val="007684"/>
+          <w:sz w:val="28"/>
+          <w:szCs w:val="28"/>
+        </w:rPr>
+      </w:pPr>
+      <w:r>
+        <w:rPr>
+          <w:b/>
+          <w:bCs/>
+          <w:color w:val="007684"/>
+          <w:sz w:val="28"/>
+          <w:szCs w:val="28"/>
+        </w:rPr>
+        <w:t>Implementierungsphase</w:t>
+      </w:r>
+    </w:p>
+    <w:p>
+      <w:pPr>
+        <w:ind w:firstLine="708"/>
+        <w:rPr>
+          <w:b/>
+          <w:bCs/>
+          <w:sz w:val="24"/>
+          <w:szCs w:val="24"/>
+        </w:rPr>
+      </w:pPr>
+      <w:r>
+        <w:rPr>
+          <w:b/>
+          <w:bCs/>
+          <w:sz w:val="24"/>
+          <w:szCs w:val="24"/>
+        </w:rPr>
+        <w:t>5.1 Implementierung der Datenstrukturen</w:t>
+      </w:r>
+    </w:p>
+    <w:p>
+      <w:pPr>
+        <w:rPr>
+          <w:b/>
+          <w:bCs/>
+          <w:sz w:val="24"/>
+          <w:szCs w:val="24"/>
+        </w:rPr>
+      </w:pPr>
+    </w:p>
+    <w:p>
+      <w:pPr>
+        <w:pStyle w:val="a8"/>
+        <w:numPr>
+          <w:ilvl w:val="1"/>
+          <w:numId w:val="1"/>
+        </w:numPr>
+        <w:rPr>
+          <w:rFonts w:cs="LMSans10-Bold"/>
+          <w:b/>
+          <w:bCs/>
+          <w:kern w:val="0"/>
+          <w:sz w:val="24"/>
+          <w:szCs w:val="24"/>
+          <w:lang w:val="ru-RU"/>
+        </w:rPr>
+      </w:pPr>
+      <w:proofErr w:type="spellStart"/>
+      <w:r>
+        <w:rPr>
+          <w:rFonts w:ascii="LMSans10-Bold" w:hAnsi="LMSans10-Bold" w:cs="LMSans10-Bold"/>
+          <w:b/>
+          <w:bCs/>
+          <w:kern w:val="0"/>
+          <w:sz w:val="24"/>
+          <w:szCs w:val="24"/>
+          <w:lang w:val="ru-RU"/>
+        </w:rPr>
+        <w:t>Implementierung</w:t>
+      </w:r>
+      <w:proofErr w:type="spellEnd"/>
+      <w:r>
+        <w:rPr>
+          <w:rFonts w:ascii="LMSans10-Bold" w:hAnsi="LMSans10-Bold" w:cs="LMSans10-Bold"/>
+          <w:b/>
+          <w:bCs/>
+          <w:kern w:val="0"/>
+          <w:sz w:val="24"/>
+          <w:szCs w:val="24"/>
+          <w:lang w:val="ru-RU"/>
+        </w:rPr>
+        <w:t xml:space="preserve"> </w:t>
+      </w:r>
+      <w:proofErr w:type="spellStart"/>
+      <w:r>
+        <w:rPr>
+          <w:rFonts w:ascii="LMSans10-Bold" w:hAnsi="LMSans10-Bold" w:cs="LMSans10-Bold"/>
+          <w:b/>
+          <w:bCs/>
+          <w:kern w:val="0"/>
+          <w:sz w:val="24"/>
+          <w:szCs w:val="24"/>
+          <w:lang w:val="ru-RU"/>
+        </w:rPr>
+        <w:t>der</w:t>
+      </w:r>
+      <w:proofErr w:type="spellEnd"/>
+      <w:r>
+        <w:rPr>
+          <w:rFonts w:ascii="LMSans10-Bold" w:hAnsi="LMSans10-Bold" w:cs="LMSans10-Bold"/>
+          <w:b/>
+          <w:bCs/>
+          <w:kern w:val="0"/>
+          <w:sz w:val="24"/>
+          <w:szCs w:val="24"/>
+          <w:lang w:val="ru-RU"/>
+        </w:rPr>
+        <w:t xml:space="preserve"> </w:t>
+      </w:r>
+      <w:proofErr w:type="spellStart"/>
+      <w:r>
+        <w:rPr>
+          <w:rFonts w:ascii="LMSans10-Bold" w:hAnsi="LMSans10-Bold" w:cs="LMSans10-Bold"/>
+          <w:b/>
+          <w:bCs/>
+          <w:kern w:val="0"/>
+          <w:sz w:val="24"/>
+          <w:szCs w:val="24"/>
+          <w:lang w:val="ru-RU"/>
+        </w:rPr>
+        <w:t>Benutzeroberfläche</w:t>
+      </w:r>
+      <w:proofErr w:type="spellEnd"/>
+    </w:p>
+    <w:p>
+      <w:r>
+        <w:t>Die Benutzeroberfläche wurde mit HTML in Kombination mit CSS erstellt. Bootstrap 5.0.2-</w:t>
+      </w:r>
+      <w:proofErr w:type="gramStart"/>
+      <w:r>
+        <w:t>Bibliothek  wurde</w:t>
+      </w:r>
+      <w:proofErr w:type="gramEnd"/>
+      <w:r>
+        <w:t xml:space="preserve"> hinzugefügt, um die Arbeit mit Stilen zu erleichtern. In der modernen Welt ist es wichtig, den Prinzipien des responsiven Designs zu folgen, daher habe ich CSS </w:t>
+      </w:r>
+      <w:proofErr w:type="spellStart"/>
+      <w:r>
+        <w:t>Flexbox</w:t>
+      </w:r>
+      <w:proofErr w:type="spellEnd"/>
+      <w:r>
+        <w:t xml:space="preserve"> verwendet.  </w:t>
+      </w:r>
+    </w:p>
+    <w:p>
+      <w:r>
+        <w:t>Das Dropdown-Akkordeon wird benutzt, um den nicht genutzten Teil der Umfrage auszublenden.</w:t>
+      </w:r>
+      <w:r>
+        <w:t xml:space="preserve"> </w:t>
+      </w:r>
+      <w:r>
+        <w:t xml:space="preserve">Die </w:t>
+      </w:r>
+      <w:proofErr w:type="gramStart"/>
+      <w:r>
+        <w:t xml:space="preserve">Klasse </w:t>
+      </w:r>
+      <w:r>
+        <w:rPr>
+          <w:rFonts w:cstheme="minorHAnsi"/>
+          <w:color w:val="2F5496" w:themeColor="accent1" w:themeShade="BF"/>
+        </w:rPr>
+        <w:t>.</w:t>
+      </w:r>
+      <w:proofErr w:type="spellStart"/>
+      <w:r>
+        <w:rPr>
+          <w:rFonts w:cstheme="minorHAnsi"/>
+          <w:color w:val="2F5496" w:themeColor="accent1" w:themeShade="BF"/>
+        </w:rPr>
+        <w:t>collapse</w:t>
+      </w:r>
+      <w:proofErr w:type="spellEnd"/>
+      <w:proofErr w:type="gramEnd"/>
+      <w:r>
+        <w:t xml:space="preserve"> verweist auf das zusammenklappbare Element</w:t>
+      </w:r>
+      <w:r>
+        <w:t xml:space="preserve">, </w:t>
+      </w:r>
+      <w:r>
+        <w:t xml:space="preserve">dies ist der Inhalt, der mit einem Klick auf eine Schaltfläche ein- oder ausgeblendet wird. Um den ausklappbaren Inhalt zu steuern (anzeigen/ausblenden), wurde das Attribut </w:t>
+      </w:r>
+      <w:proofErr w:type="spellStart"/>
+      <w:r>
+        <w:rPr>
+          <w:color w:val="C00000"/>
+        </w:rPr>
+        <w:t>data-bs-toggle</w:t>
+      </w:r>
+      <w:proofErr w:type="spellEnd"/>
+      <w:r>
+        <w:rPr>
+          <w:color w:val="2F5496" w:themeColor="accent1" w:themeShade="BF"/>
+        </w:rPr>
+        <w:t>="</w:t>
+      </w:r>
+      <w:proofErr w:type="spellStart"/>
+      <w:r>
+        <w:rPr>
+          <w:color w:val="2F5496" w:themeColor="accent1" w:themeShade="BF"/>
+        </w:rPr>
+        <w:t>collapse</w:t>
+      </w:r>
+      <w:proofErr w:type="spellEnd"/>
+      <w:r>
+        <w:rPr>
+          <w:color w:val="2F5496" w:themeColor="accent1" w:themeShade="BF"/>
+        </w:rPr>
+        <w:t>"</w:t>
+      </w:r>
+      <w:r>
+        <w:t xml:space="preserve"> zum </w:t>
+      </w:r>
+      <w:r>
+        <w:rPr>
+          <w:color w:val="C45911" w:themeColor="accent2" w:themeShade="BF"/>
+        </w:rPr>
+        <w:t>&lt;</w:t>
+      </w:r>
+      <w:proofErr w:type="spellStart"/>
+      <w:r>
+        <w:rPr>
+          <w:color w:val="C45911" w:themeColor="accent2" w:themeShade="BF"/>
+        </w:rPr>
+        <w:t>button</w:t>
+      </w:r>
+      <w:proofErr w:type="spellEnd"/>
+      <w:r>
+        <w:rPr>
+          <w:color w:val="C45911" w:themeColor="accent2" w:themeShade="BF"/>
+        </w:rPr>
+        <w:t>&gt;-</w:t>
+      </w:r>
+      <w:r>
+        <w:t xml:space="preserve">Element hinzugefügt. Dann wurde das Attribut </w:t>
+      </w:r>
+      <w:proofErr w:type="spellStart"/>
+      <w:r>
+        <w:rPr>
+          <w:color w:val="C00000"/>
+        </w:rPr>
+        <w:t>data</w:t>
+      </w:r>
+      <w:proofErr w:type="spellEnd"/>
+      <w:r>
+        <w:rPr>
+          <w:color w:val="C00000"/>
+        </w:rPr>
+        <w:t>-</w:t>
+      </w:r>
+      <w:proofErr w:type="spellStart"/>
+      <w:r>
+        <w:rPr>
+          <w:color w:val="C00000"/>
+        </w:rPr>
+        <w:t>bs</w:t>
+      </w:r>
+      <w:proofErr w:type="spellEnd"/>
+      <w:r>
+        <w:rPr>
+          <w:color w:val="C00000"/>
+        </w:rPr>
+        <w:t>-target</w:t>
+      </w:r>
+      <w:r>
+        <w:t>=</w:t>
+      </w:r>
+      <w:r>
+        <w:rPr>
+          <w:color w:val="2F5496" w:themeColor="accent1" w:themeShade="BF"/>
+        </w:rPr>
+        <w:t>"#</w:t>
+      </w:r>
+      <w:proofErr w:type="spellStart"/>
+      <w:r>
+        <w:rPr>
+          <w:color w:val="2F5496" w:themeColor="accent1" w:themeShade="BF"/>
+        </w:rPr>
+        <w:t>collapdeOne</w:t>
+      </w:r>
+      <w:proofErr w:type="spellEnd"/>
+      <w:r>
+        <w:rPr>
+          <w:color w:val="2F5496" w:themeColor="accent1" w:themeShade="BF"/>
+        </w:rPr>
+        <w:t xml:space="preserve">" </w:t>
+      </w:r>
+      <w:r>
+        <w:t>hinzugefügt, um die Schaltfläche mit dem eingeklappten Inhalt zu verknüpfen. Siehe Abbildung 2</w:t>
+      </w:r>
+    </w:p>
+    <w:p/>
+    <w:p>
+      <w:pPr>
+        <w:rPr>
+          <w:b/>
+          <w:bCs/>
+          <w:sz w:val="24"/>
+          <w:szCs w:val="24"/>
+        </w:rPr>
+      </w:pPr>
+      <w:r>
+        <w:rPr>
+          <w:rFonts w:ascii="Consolas" w:eastAsia="Times New Roman" w:hAnsi="Consolas" w:cs="Times New Roman"/>
+          <w:noProof/>
+          <w:color w:val="800000"/>
+          <w:kern w:val="0"/>
+          <w:sz w:val="21"/>
+          <w:szCs w:val="21"/>
+          <w:lang w:val="en-US" w:eastAsia="ru-RU"/>
+          <w14:ligatures w14:val="none"/>
+        </w:rPr>
+        <w:drawing>
+          <wp:anchor distT="0" distB="0" distL="114300" distR="114300" simplePos="0" relativeHeight="251660288" behindDoc="0" locked="0" layoutInCell="1" allowOverlap="1" wp14:anchorId="0F9E4238" wp14:editId="47ACC8C1">
+            <wp:simplePos x="0" y="0"/>
+            <wp:positionH relativeFrom="column">
+              <wp:posOffset>-328295</wp:posOffset>
+            </wp:positionH>
+            <wp:positionV relativeFrom="paragraph">
+              <wp:posOffset>49530</wp:posOffset>
+            </wp:positionV>
+            <wp:extent cx="6882948" cy="1927860"/>
+            <wp:effectExtent l="0" t="0" r="0" b="0"/>
+            <wp:wrapNone/>
+            <wp:docPr id="1904084495" name="Рисунок 2"/>
+            <wp:cNvGraphicFramePr>
+              <a:graphicFrameLocks xmlns:a="http://schemas.openxmlformats.org/drawingml/2006/main" noChangeAspect="1"/>
+            </wp:cNvGraphicFramePr>
+            <a:graphic xmlns:a="http://schemas.openxmlformats.org/drawingml/2006/main">
+              <a:graphicData uri="http://schemas.openxmlformats.org/drawingml/2006/picture">
+                <pic:pic xmlns:pic="http://schemas.openxmlformats.org/drawingml/2006/picture">
+                  <pic:nvPicPr>
+                    <pic:cNvPr id="0" name="Picture 2"/>
+                    <pic:cNvPicPr>
+                      <a:picLocks noChangeAspect="1" noChangeArrowheads="1"/>
+                    </pic:cNvPicPr>
+                  </pic:nvPicPr>
+                  <pic:blipFill>
+                    <a:blip r:embed="rId12">
+                      <a:extLst>
+                        <a:ext uri="{28A0092B-C50C-407E-A947-70E740481C1C}">
+                          <a14:useLocalDpi xmlns:a14="http://schemas.microsoft.com/office/drawing/2010/main" val="0"/>
+                        </a:ext>
+                      </a:extLst>
+                    </a:blip>
+                    <a:srcRect/>
+                    <a:stretch>
+                      <a:fillRect/>
+                    </a:stretch>
+                  </pic:blipFill>
+                  <pic:spPr bwMode="auto">
+                    <a:xfrm>
+                      <a:off x="0" y="0"/>
+                      <a:ext cx="6886586" cy="1928879"/>
+                    </a:xfrm>
+                    <a:prstGeom prst="rect">
+                      <a:avLst/>
+                    </a:prstGeom>
+                    <a:noFill/>
+                    <a:ln>
+                      <a:noFill/>
+                    </a:ln>
+                  </pic:spPr>
+                </pic:pic>
+              </a:graphicData>
+            </a:graphic>
+            <wp14:sizeRelH relativeFrom="margin">
+              <wp14:pctWidth>0</wp14:pctWidth>
+            </wp14:sizeRelH>
+            <wp14:sizeRelV relativeFrom="margin">
+              <wp14:pctHeight>0</wp14:pctHeight>
+            </wp14:sizeRelV>
+          </wp:anchor>
+        </w:drawing>
+      </w:r>
+    </w:p>
+    <w:p/>
+    <w:p/>
+    <w:p>
+      <w:pPr>
+        <w:tabs>
+          <w:tab w:val="left" w:pos="924"/>
+        </w:tabs>
+      </w:pPr>
+    </w:p>
+    <w:p>
+      <w:pPr>
+        <w:tabs>
+          <w:tab w:val="left" w:pos="924"/>
+        </w:tabs>
+      </w:pPr>
+    </w:p>
+    <w:p>
+      <w:pPr>
+        <w:tabs>
+          <w:tab w:val="left" w:pos="924"/>
+        </w:tabs>
+      </w:pPr>
+    </w:p>
+    <w:p>
+      <w:pPr>
+        <w:tabs>
+          <w:tab w:val="left" w:pos="924"/>
+        </w:tabs>
+      </w:pPr>
+    </w:p>
+    <w:p>
+      <w:pPr>
+        <w:tabs>
+          <w:tab w:val="left" w:pos="924"/>
+        </w:tabs>
+      </w:pPr>
+    </w:p>
+    <w:p>
+      <w:pPr>
+        <w:jc w:val="center"/>
+      </w:pPr>
+      <w:r>
+        <w:t>Abbildung 2</w:t>
+      </w:r>
+    </w:p>
+    <w:p>
+      <w:pPr>
+        <w:autoSpaceDE w:val="0"/>
+        <w:autoSpaceDN w:val="0"/>
+        <w:adjustRightInd w:val="0"/>
+        <w:spacing w:after="0" w:line="240" w:lineRule="auto"/>
+        <w:rPr>
+          <w:rFonts w:ascii="LMRoman10-Regular" w:hAnsi="LMRoman10-Regular" w:cs="LMRoman10-Regular"/>
+          <w:kern w:val="0"/>
+        </w:rPr>
+      </w:pPr>
+      <w:r>
+        <w:rPr>
+          <w:rFonts w:ascii="LMRoman10-Regular" w:hAnsi="LMRoman10-Regular" w:cs="LMRoman10-Regular"/>
+          <w:kern w:val="0"/>
+        </w:rPr>
+        <w:t xml:space="preserve">Screenshots der </w:t>
+      </w:r>
+      <w:r>
+        <w:t>Benutzeroberfläche</w:t>
+      </w:r>
+      <w:r>
+        <w:rPr>
+          <w:rFonts w:ascii="LMRoman10-Regular" w:hAnsi="LMRoman10-Regular" w:cs="LMRoman10-Regular"/>
+          <w:kern w:val="0"/>
+        </w:rPr>
+        <w:t xml:space="preserve"> befinde</w:t>
+      </w:r>
+      <w:r>
+        <w:rPr>
+          <w:rFonts w:ascii="LMRoman10-Regular" w:hAnsi="LMRoman10-Regular" w:cs="LMRoman10-Regular"/>
+          <w:kern w:val="0"/>
+        </w:rPr>
+        <w:t>t</w:t>
+      </w:r>
+      <w:r>
+        <w:rPr>
+          <w:rFonts w:ascii="LMRoman10-Regular" w:hAnsi="LMRoman10-Regular" w:cs="LMRoman10-Regular"/>
+          <w:kern w:val="0"/>
+        </w:rPr>
+        <w:t xml:space="preserve"> sich im</w:t>
+      </w:r>
+      <w:r>
+        <w:rPr>
+          <w:rFonts w:ascii="LMRoman10-Regular" w:hAnsi="LMRoman10-Regular" w:cs="LMRoman10-Regular"/>
+          <w:kern w:val="0"/>
+        </w:rPr>
+        <w:t xml:space="preserve"> </w:t>
+      </w:r>
+      <w:r>
+        <w:rPr>
+          <w:rFonts w:ascii="LMRoman10-Regular" w:hAnsi="LMRoman10-Regular" w:cs="LMRoman10-Regular"/>
+          <w:b/>
+          <w:bCs/>
+          <w:color w:val="FF0000"/>
+          <w:kern w:val="0"/>
+          <w:sz w:val="32"/>
+          <w:szCs w:val="32"/>
+        </w:rPr>
+        <w:t>Anhang</w:t>
+      </w:r>
+      <w:r>
+        <w:rPr>
+          <w:rFonts w:ascii="LMRoman10-Regular" w:hAnsi="LMRoman10-Regular" w:cs="LMRoman10-Regular"/>
+          <w:b/>
+          <w:bCs/>
+          <w:color w:val="FF0000"/>
+          <w:kern w:val="0"/>
+          <w:sz w:val="32"/>
+          <w:szCs w:val="32"/>
+        </w:rPr>
+        <w:t xml:space="preserve"> 3</w:t>
+      </w:r>
+    </w:p>
+    <w:p>
+      <w:r>
+        <w:br w:type="page"/>
+      </w:r>
+    </w:p>
+    <w:p>
+      <w:pPr>
+        <w:tabs>
+          <w:tab w:val="left" w:pos="924"/>
+        </w:tabs>
+      </w:pPr>
+    </w:p>
+    <w:p>
+      <w:pPr>
+        <w:tabs>
+          <w:tab w:val="left" w:pos="924"/>
+        </w:tabs>
+      </w:pPr>
+    </w:p>
+    <w:p>
+      <w:pPr>
+        <w:tabs>
+          <w:tab w:val="left" w:pos="924"/>
+        </w:tabs>
+        <w:sectPr>
+          <w:headerReference w:type="default" r:id="rId13"/>
+          <w:footerReference w:type="default" r:id="rId14"/>
+          <w:headerReference w:type="first" r:id="rId15"/>
+          <w:footerReference w:type="first" r:id="rId16"/>
+          <w:pgSz w:w="11906" w:h="16838"/>
+          <w:pgMar w:top="1417" w:right="1417" w:bottom="1134" w:left="1417" w:header="708" w:footer="708" w:gutter="0"/>
+          <w:pgNumType w:start="0" w:chapStyle="1"/>
+          <w:cols w:space="708"/>
+          <w:titlePg/>
+          <w:docGrid w:linePitch="360"/>
+        </w:sectPr>
+      </w:pPr>
+      <w:r>
+        <w:tab/>
+      </w:r>
+    </w:p>
+    <w:p/>
+    <w:p>
+      <w:pPr>
+        <w:sectPr>
+          <w:pgSz w:w="11906" w:h="16838"/>
+          <w:pgMar w:top="1417" w:right="1417" w:bottom="1134" w:left="1417" w:header="708" w:footer="708" w:gutter="0"/>
+          <w:pgNumType w:start="0" w:chapStyle="1"/>
+          <w:cols w:space="708"/>
+          <w:titlePg/>
+          <w:docGrid w:linePitch="360"/>
+        </w:sectPr>
+      </w:pPr>
+      <w:proofErr w:type="spellStart"/>
+      <w:r>
+        <w:t>serger</w:t>
+      </w:r>
+      <w:proofErr w:type="spellEnd"/>
+    </w:p>
+    <w:p>
+      <w:pPr>
+        <w:sectPr>
+          <w:type w:val="continuous"/>
+          <w:pgSz w:w="11906" w:h="16838"/>
+          <w:pgMar w:top="1417" w:right="1417" w:bottom="1134" w:left="1417" w:header="708" w:footer="708" w:gutter="0"/>
+          <w:pgNumType w:start="0" w:chapStyle="1"/>
+          <w:cols w:space="708"/>
+          <w:titlePg/>
+          <w:docGrid w:linePitch="360"/>
+        </w:sectPr>
+      </w:pPr>
+    </w:p>
+    <w:p/>
+    <w:p/>
+    <w:p/>
+    <w:p/>
+    <w:p/>
+    <w:p/>
+    <w:p/>
+    <w:p/>
+    <w:p/>
+    <w:p/>
+    <w:p/>
+    <w:p/>
+    <w:p/>
+    <w:p/>
+    <w:p/>
+    <w:p/>
+    <w:p/>
+    <w:p/>
+    <w:p/>
+    <w:p/>
+    <w:p/>
+    <w:p/>
+    <w:p/>
+    <w:p/>
+    <w:p/>
+    <w:p/>
+    <w:p/>
+    <w:p/>
+    <w:p>
+      <w:pPr>
+        <w:tabs>
+          <w:tab w:val="left" w:pos="1104"/>
+        </w:tabs>
+      </w:pPr>
+      <w:r>
+        <w:lastRenderedPageBreak/>
+        <w:tab/>
+      </w:r>
+    </w:p>
     <w:sectPr>
-      <w:headerReference w:type="default" r:id="rId13"/>
-      <w:footerReference w:type="default" r:id="rId14"/>
+      <w:type w:val="continuous"/>
       <w:pgSz w:w="11906" w:h="16838"/>
       <w:pgMar w:top="1417" w:right="1417" w:bottom="1134" w:left="1417" w:header="708" w:footer="708" w:gutter="0"/>
       <w:pgNumType w:start="0" w:chapStyle="1"/>
@@ -2965,6 +4005,50 @@
 </w:ftr>
 </file>
 
+<file path=word/footer2.xml><?xml version="1.0" encoding="utf-8"?>
+<w:ftr xmlns:wpc="http://schemas.microsoft.com/office/word/2010/wordprocessingCanvas" xmlns:cx="http://schemas.microsoft.com/office/drawing/2014/chartex" xmlns:cx1="http://schemas.microsoft.com/office/drawing/2015/9/8/chartex" xmlns:cx2="http://schemas.microsoft.com/office/drawing/2015/10/21/chartex" xmlns:cx3="http://schemas.microsoft.com/office/drawing/2016/5/9/chartex" xmlns:cx4="http://schemas.microsoft.com/office/drawing/2016/5/10/chartex" xmlns:cx5="http://schemas.microsoft.com/office/drawing/2016/5/11/chartex" xmlns:cx6="http://schemas.microsoft.com/office/drawing/2016/5/12/chartex" xmlns:cx7="http://schemas.microsoft.com/office/drawing/2016/5/13/chartex" xmlns:cx8="http://schemas.microsoft.com/office/drawing/2016/5/14/chartex" xmlns:mc="http://schemas.openxmlformats.org/markup-compatibility/2006" xmlns:aink="http://schemas.microsoft.com/office/drawing/2016/ink" xmlns:am3d="http://schemas.microsoft.com/office/drawing/2017/model3d" xmlns:o="urn:schemas-microsoft-com:office:office" xmlns:oel="http://schemas.microsoft.com/office/2019/extlst" xmlns:r="http://schemas.openxmlformats.org/officeDocument/2006/relationships" xmlns:m="http://schemas.openxmlformats.org/officeDocument/2006/math" xmlns:v="urn:schemas-microsoft-com:vml" xmlns:wp14="http://schemas.microsoft.com/office/word/2010/wordprocessingDrawing" xmlns:wp="http://schemas.openxmlformats.org/drawingml/2006/wordprocessingDrawing" xmlns:w10="urn:schemas-microsoft-com:office:word" xmlns:w="http://schemas.openxmlformats.org/wordprocessingml/2006/main" xmlns:w14="http://schemas.microsoft.com/office/word/2010/wordml" xmlns:w15="http://schemas.microsoft.com/office/word/2012/wordml" xmlns:w16cex="http://schemas.microsoft.com/office/word/2018/wordml/cex" xmlns:w16cid="http://schemas.microsoft.com/office/word/2016/wordml/cid" xmlns:w16="http://schemas.microsoft.com/office/word/2018/wordml" xmlns:w16sdtdh="http://schemas.microsoft.com/office/word/2020/wordml/sdtdatahash" xmlns:w16se="http://schemas.microsoft.com/office/word/2015/wordml/symex" xmlns:wpg="http://schemas.microsoft.com/office/word/2010/wordprocessingGroup" xmlns:wpi="http://schemas.microsoft.com/office/word/2010/wordprocessingInk" xmlns:wne="http://schemas.microsoft.com/office/word/2006/wordml" xmlns:wps="http://schemas.microsoft.com/office/word/2010/wordprocessingShape" mc:Ignorable="w14 w15 w16se w16cid w16 w16cex w16sdtdh wp14">
+  <w:sdt>
+    <w:sdtPr>
+      <w:id w:val="559132378"/>
+      <w:docPartObj>
+        <w:docPartGallery w:val="Page Numbers (Bottom of Page)"/>
+        <w:docPartUnique/>
+      </w:docPartObj>
+    </w:sdtPr>
+    <w:sdtContent>
+      <w:p>
+        <w:pPr>
+          <w:pStyle w:val="a6"/>
+        </w:pPr>
+        <w:r>
+          <w:fldChar w:fldCharType="begin"/>
+        </w:r>
+        <w:r>
+          <w:instrText>PAGE   \* MERGEFORMAT</w:instrText>
+        </w:r>
+        <w:r>
+          <w:fldChar w:fldCharType="separate"/>
+        </w:r>
+        <w:r>
+          <w:rPr>
+            <w:lang w:val="ru-RU"/>
+          </w:rPr>
+          <w:t>2</w:t>
+        </w:r>
+        <w:r>
+          <w:fldChar w:fldCharType="end"/>
+        </w:r>
+      </w:p>
+    </w:sdtContent>
+  </w:sdt>
+  <w:p>
+    <w:pPr>
+      <w:pStyle w:val="a6"/>
+    </w:pPr>
+  </w:p>
+</w:ftr>
+</file>
+
 <file path=word/footnotes.xml><?xml version="1.0" encoding="utf-8"?>
 <w:footnotes xmlns:wpc="http://schemas.microsoft.com/office/word/2010/wordprocessingCanvas" xmlns:cx="http://schemas.microsoft.com/office/drawing/2014/chartex" xmlns:cx1="http://schemas.microsoft.com/office/drawing/2015/9/8/chartex" xmlns:cx2="http://schemas.microsoft.com/office/drawing/2015/10/21/chartex" xmlns:cx3="http://schemas.microsoft.com/office/drawing/2016/5/9/chartex" xmlns:cx4="http://schemas.microsoft.com/office/drawing/2016/5/10/chartex" xmlns:cx5="http://schemas.microsoft.com/office/drawing/2016/5/11/chartex" xmlns:cx6="http://schemas.microsoft.com/office/drawing/2016/5/12/chartex" xmlns:cx7="http://schemas.microsoft.com/office/drawing/2016/5/13/chartex" xmlns:cx8="http://schemas.microsoft.com/office/drawing/2016/5/14/chartex" xmlns:mc="http://schemas.openxmlformats.org/markup-compatibility/2006" xmlns:aink="http://schemas.microsoft.com/office/drawing/2016/ink" xmlns:am3d="http://schemas.microsoft.com/office/drawing/2017/model3d" xmlns:o="urn:schemas-microsoft-com:office:office" xmlns:oel="http://schemas.microsoft.com/office/2019/extlst" xmlns:r="http://schemas.openxmlformats.org/officeDocument/2006/relationships" xmlns:m="http://schemas.openxmlformats.org/officeDocument/2006/math" xmlns:v="urn:schemas-microsoft-com:vml" xmlns:wp14="http://schemas.microsoft.com/office/word/2010/wordprocessingDrawing" xmlns:wp="http://schemas.openxmlformats.org/drawingml/2006/wordprocessingDrawing" xmlns:w10="urn:schemas-microsoft-com:office:word" xmlns:w="http://schemas.openxmlformats.org/wordprocessingml/2006/main" xmlns:w14="http://schemas.microsoft.com/office/word/2010/wordml" xmlns:w15="http://schemas.microsoft.com/office/word/2012/wordml" xmlns:w16cex="http://schemas.microsoft.com/office/word/2018/wordml/cex" xmlns:w16cid="http://schemas.microsoft.com/office/word/2016/wordml/cid" xmlns:w16="http://schemas.microsoft.com/office/word/2018/wordml" xmlns:w16sdtdh="http://schemas.microsoft.com/office/word/2020/wordml/sdtdatahash" xmlns:w16se="http://schemas.microsoft.com/office/word/2015/wordml/symex" xmlns:wpg="http://schemas.microsoft.com/office/word/2010/wordprocessingGroup" xmlns:wpi="http://schemas.microsoft.com/office/word/2010/wordprocessingInk" xmlns:wne="http://schemas.microsoft.com/office/word/2006/wordml" xmlns:wps="http://schemas.microsoft.com/office/word/2010/wordprocessingShape" mc:Ignorable="w14 w15 w16se w16cid w16 w16cex w16sdtdh wp14">
   <w:footnote w:type="separator" w:id="-1">
@@ -3006,7 +4090,7 @@
         <w:noProof/>
       </w:rPr>
       <w:drawing>
-        <wp:anchor distT="0" distB="0" distL="114300" distR="114300" simplePos="0" relativeHeight="251658240" behindDoc="0" locked="0" layoutInCell="1" allowOverlap="1" wp14:anchorId="1E03A65C" wp14:editId="19823E8B">
+        <wp:anchor distT="0" distB="0" distL="114300" distR="114300" simplePos="0" relativeHeight="251658240" behindDoc="0" locked="0" layoutInCell="1" allowOverlap="1" wp14:anchorId="1E03A65C" wp14:editId="3FBAF170">
           <wp:simplePos x="0" y="0"/>
           <wp:positionH relativeFrom="column">
             <wp:posOffset>5338445</wp:posOffset>
@@ -3017,7 +4101,7 @@
           <wp:extent cx="660400" cy="660400"/>
           <wp:effectExtent l="0" t="0" r="6350" b="6350"/>
           <wp:wrapNone/>
-          <wp:docPr id="3" name="Grafik 3"/>
+          <wp:docPr id="1372014108" name="Рисунок 1372014108"/>
           <wp:cNvGraphicFramePr>
             <a:graphicFrameLocks xmlns:a="http://schemas.openxmlformats.org/drawingml/2006/main" noChangeAspect="1"/>
           </wp:cNvGraphicFramePr>
@@ -3074,6 +4158,151 @@
         <w:sz w:val="16"/>
         <w:szCs w:val="16"/>
       </w:rPr>
+      <w:t>Webapplikation Perspektiv</w:t>
+    </w:r>
+    <w:r>
+      <w:rPr>
+        <w:rFonts w:ascii="Avenir Next LT Pro" w:hAnsi="Avenir Next LT Pro"/>
+        <w:sz w:val="16"/>
+        <w:szCs w:val="16"/>
+      </w:rPr>
+      <w:t>d</w:t>
+    </w:r>
+    <w:r>
+      <w:rPr>
+        <w:rFonts w:ascii="Avenir Next LT Pro" w:hAnsi="Avenir Next LT Pro"/>
+        <w:sz w:val="16"/>
+        <w:szCs w:val="16"/>
+      </w:rPr>
+      <w:t>ialog</w:t>
+    </w:r>
+  </w:p>
+  <w:p>
+    <w:pPr>
+      <w:pStyle w:val="a4"/>
+    </w:pPr>
+    <w:proofErr w:type="spellStart"/>
+    <w:r>
+      <w:rPr>
+        <w:rFonts w:ascii="Avenir Next LT Pro" w:hAnsi="Avenir Next LT Pro"/>
+        <w:sz w:val="16"/>
+        <w:szCs w:val="16"/>
+      </w:rPr>
+      <w:t>Laravel</w:t>
+    </w:r>
+    <w:proofErr w:type="spellEnd"/>
+    <w:r>
+      <w:rPr>
+        <w:rFonts w:ascii="Avenir Next LT Pro" w:hAnsi="Avenir Next LT Pro"/>
+        <w:sz w:val="16"/>
+        <w:szCs w:val="16"/>
+      </w:rPr>
+      <w:t xml:space="preserve"> Applikation zur Erhebung und Auswertung von „Perspektiv</w:t>
+    </w:r>
+    <w:r>
+      <w:rPr>
+        <w:rFonts w:ascii="Avenir Next LT Pro" w:hAnsi="Avenir Next LT Pro"/>
+        <w:sz w:val="16"/>
+        <w:szCs w:val="16"/>
+      </w:rPr>
+      <w:t>d</w:t>
+    </w:r>
+    <w:r>
+      <w:rPr>
+        <w:rFonts w:ascii="Avenir Next LT Pro" w:hAnsi="Avenir Next LT Pro"/>
+        <w:sz w:val="16"/>
+        <w:szCs w:val="16"/>
+      </w:rPr>
+      <w:t>ialog“-Umfragen</w:t>
+    </w:r>
+  </w:p>
+</w:hdr>
+</file>
+
+<file path=word/header2.xml><?xml version="1.0" encoding="utf-8"?>
+<w:hdr xmlns:wpc="http://schemas.microsoft.com/office/word/2010/wordprocessingCanvas" xmlns:cx="http://schemas.microsoft.com/office/drawing/2014/chartex" xmlns:cx1="http://schemas.microsoft.com/office/drawing/2015/9/8/chartex" xmlns:cx2="http://schemas.microsoft.com/office/drawing/2015/10/21/chartex" xmlns:cx3="http://schemas.microsoft.com/office/drawing/2016/5/9/chartex" xmlns:cx4="http://schemas.microsoft.com/office/drawing/2016/5/10/chartex" xmlns:cx5="http://schemas.microsoft.com/office/drawing/2016/5/11/chartex" xmlns:cx6="http://schemas.microsoft.com/office/drawing/2016/5/12/chartex" xmlns:cx7="http://schemas.microsoft.com/office/drawing/2016/5/13/chartex" xmlns:cx8="http://schemas.microsoft.com/office/drawing/2016/5/14/chartex" xmlns:mc="http://schemas.openxmlformats.org/markup-compatibility/2006" xmlns:aink="http://schemas.microsoft.com/office/drawing/2016/ink" xmlns:am3d="http://schemas.microsoft.com/office/drawing/2017/model3d" xmlns:o="urn:schemas-microsoft-com:office:office" xmlns:oel="http://schemas.microsoft.com/office/2019/extlst" xmlns:r="http://schemas.openxmlformats.org/officeDocument/2006/relationships" xmlns:m="http://schemas.openxmlformats.org/officeDocument/2006/math" xmlns:v="urn:schemas-microsoft-com:vml" xmlns:wp14="http://schemas.microsoft.com/office/word/2010/wordprocessingDrawing" xmlns:wp="http://schemas.openxmlformats.org/drawingml/2006/wordprocessingDrawing" xmlns:w10="urn:schemas-microsoft-com:office:word" xmlns:w="http://schemas.openxmlformats.org/wordprocessingml/2006/main" xmlns:w14="http://schemas.microsoft.com/office/word/2010/wordml" xmlns:w15="http://schemas.microsoft.com/office/word/2012/wordml" xmlns:w16cex="http://schemas.microsoft.com/office/word/2018/wordml/cex" xmlns:w16cid="http://schemas.microsoft.com/office/word/2016/wordml/cid" xmlns:w16="http://schemas.microsoft.com/office/word/2018/wordml" xmlns:w16sdtdh="http://schemas.microsoft.com/office/word/2020/wordml/sdtdatahash" xmlns:w16se="http://schemas.microsoft.com/office/word/2015/wordml/symex" xmlns:wpg="http://schemas.microsoft.com/office/word/2010/wordprocessingGroup" xmlns:wpi="http://schemas.microsoft.com/office/word/2010/wordprocessingInk" xmlns:wne="http://schemas.microsoft.com/office/word/2006/wordml" xmlns:wps="http://schemas.microsoft.com/office/word/2010/wordprocessingShape" mc:Ignorable="w14 w15 w16se w16cid w16 w16cex w16sdtdh wp14">
+  <w:p>
+    <w:pPr>
+      <w:pStyle w:val="a4"/>
+      <w:rPr>
+        <w:rFonts w:ascii="Avenir Next LT Pro" w:hAnsi="Avenir Next LT Pro"/>
+        <w:sz w:val="16"/>
+        <w:szCs w:val="16"/>
+      </w:rPr>
+    </w:pPr>
+    <w:r>
+      <w:rPr>
+        <w:noProof/>
+      </w:rPr>
+      <w:drawing>
+        <wp:anchor distT="0" distB="0" distL="114300" distR="114300" simplePos="0" relativeHeight="251666432" behindDoc="0" locked="0" layoutInCell="1" allowOverlap="1" wp14:anchorId="46006272" wp14:editId="01CD268A">
+          <wp:simplePos x="0" y="0"/>
+          <wp:positionH relativeFrom="column">
+            <wp:posOffset>5338445</wp:posOffset>
+          </wp:positionH>
+          <wp:positionV relativeFrom="paragraph">
+            <wp:posOffset>-383540</wp:posOffset>
+          </wp:positionV>
+          <wp:extent cx="660400" cy="660400"/>
+          <wp:effectExtent l="0" t="0" r="6350" b="6350"/>
+          <wp:wrapNone/>
+          <wp:docPr id="1025129735" name="Рисунок 1025129735" descr="Изображение выглядит как текст, Шрифт, снимок экрана, логотип&#10;&#10;Автоматически созданное описание"/>
+          <wp:cNvGraphicFramePr>
+            <a:graphicFrameLocks xmlns:a="http://schemas.openxmlformats.org/drawingml/2006/main" noChangeAspect="1"/>
+          </wp:cNvGraphicFramePr>
+          <a:graphic xmlns:a="http://schemas.openxmlformats.org/drawingml/2006/main">
+            <a:graphicData uri="http://schemas.openxmlformats.org/drawingml/2006/picture">
+              <pic:pic xmlns:pic="http://schemas.openxmlformats.org/drawingml/2006/picture">
+                <pic:nvPicPr>
+                  <pic:cNvPr id="581292262" name="Рисунок 581292262" descr="Изображение выглядит как текст, Шрифт, снимок экрана, логотип&#10;&#10;Автоматически созданное описание"/>
+                  <pic:cNvPicPr>
+                    <a:picLocks noChangeAspect="1" noChangeArrowheads="1"/>
+                  </pic:cNvPicPr>
+                </pic:nvPicPr>
+                <pic:blipFill>
+                  <a:blip r:embed="rId1">
+                    <a:extLst>
+                      <a:ext uri="{28A0092B-C50C-407E-A947-70E740481C1C}">
+                        <a14:useLocalDpi xmlns:a14="http://schemas.microsoft.com/office/drawing/2010/main" val="0"/>
+                      </a:ext>
+                    </a:extLst>
+                  </a:blip>
+                  <a:srcRect/>
+                  <a:stretch>
+                    <a:fillRect/>
+                  </a:stretch>
+                </pic:blipFill>
+                <pic:spPr bwMode="auto">
+                  <a:xfrm>
+                    <a:off x="0" y="0"/>
+                    <a:ext cx="660400" cy="660400"/>
+                  </a:xfrm>
+                  <a:prstGeom prst="rect">
+                    <a:avLst/>
+                  </a:prstGeom>
+                  <a:noFill/>
+                  <a:ln>
+                    <a:noFill/>
+                  </a:ln>
+                </pic:spPr>
+              </pic:pic>
+            </a:graphicData>
+          </a:graphic>
+          <wp14:sizeRelH relativeFrom="margin">
+            <wp14:pctWidth>0</wp14:pctWidth>
+          </wp14:sizeRelH>
+          <wp14:sizeRelV relativeFrom="margin">
+            <wp14:pctHeight>0</wp14:pctHeight>
+          </wp14:sizeRelV>
+        </wp:anchor>
+      </w:drawing>
+    </w:r>
+    <w:r>
+      <w:rPr>
+        <w:rFonts w:ascii="Avenir Next LT Pro" w:hAnsi="Avenir Next LT Pro"/>
+        <w:sz w:val="16"/>
+        <w:szCs w:val="16"/>
+      </w:rPr>
       <w:t>Webapplikation Perspektiv Dialog</w:t>
     </w:r>
   </w:p>
@@ -3099,6 +4328,11 @@
       </w:rPr>
       <w:t xml:space="preserve"> Applikation zur Erhebung und Auswertung von „Perspektiv Dialog“-Umfragen</w:t>
     </w:r>
+  </w:p>
+  <w:p>
+    <w:pPr>
+      <w:pStyle w:val="a4"/>
+    </w:pPr>
   </w:p>
 </w:hdr>
 </file>
@@ -3972,6 +5206,119 @@
       <w:lvlJc w:val="left"/>
       <w:pPr>
         <w:ind w:left="2148" w:hanging="1440"/>
+      </w:pPr>
+      <w:rPr>
+        <w:rFonts w:hint="default"/>
+      </w:rPr>
+    </w:lvl>
+  </w:abstractNum>
+  <w:abstractNum w:abstractNumId="8" w15:restartNumberingAfterBreak="0">
+    <w:nsid w:val="7ED15A33"/>
+    <w:multiLevelType w:val="multilevel"/>
+    <w:tmpl w:val="1B481D08"/>
+    <w:lvl w:ilvl="0">
+      <w:start w:val="4"/>
+      <w:numFmt w:val="decimal"/>
+      <w:lvlText w:val="%1"/>
+      <w:lvlJc w:val="left"/>
+      <w:pPr>
+        <w:ind w:left="360" w:hanging="360"/>
+      </w:pPr>
+      <w:rPr>
+        <w:rFonts w:hint="default"/>
+      </w:rPr>
+    </w:lvl>
+    <w:lvl w:ilvl="1">
+      <w:start w:val="1"/>
+      <w:numFmt w:val="decimal"/>
+      <w:lvlText w:val="%1.%2"/>
+      <w:lvlJc w:val="left"/>
+      <w:pPr>
+        <w:ind w:left="1080" w:hanging="360"/>
+      </w:pPr>
+      <w:rPr>
+        <w:rFonts w:hint="default"/>
+      </w:rPr>
+    </w:lvl>
+    <w:lvl w:ilvl="2">
+      <w:start w:val="1"/>
+      <w:numFmt w:val="decimal"/>
+      <w:lvlText w:val="%1.%2.%3"/>
+      <w:lvlJc w:val="left"/>
+      <w:pPr>
+        <w:ind w:left="2160" w:hanging="720"/>
+      </w:pPr>
+      <w:rPr>
+        <w:rFonts w:hint="default"/>
+      </w:rPr>
+    </w:lvl>
+    <w:lvl w:ilvl="3">
+      <w:start w:val="1"/>
+      <w:numFmt w:val="decimal"/>
+      <w:lvlText w:val="%1.%2.%3.%4"/>
+      <w:lvlJc w:val="left"/>
+      <w:pPr>
+        <w:ind w:left="2880" w:hanging="720"/>
+      </w:pPr>
+      <w:rPr>
+        <w:rFonts w:hint="default"/>
+      </w:rPr>
+    </w:lvl>
+    <w:lvl w:ilvl="4">
+      <w:start w:val="1"/>
+      <w:numFmt w:val="decimal"/>
+      <w:lvlText w:val="%1.%2.%3.%4.%5"/>
+      <w:lvlJc w:val="left"/>
+      <w:pPr>
+        <w:ind w:left="3960" w:hanging="1080"/>
+      </w:pPr>
+      <w:rPr>
+        <w:rFonts w:hint="default"/>
+      </w:rPr>
+    </w:lvl>
+    <w:lvl w:ilvl="5">
+      <w:start w:val="1"/>
+      <w:numFmt w:val="decimal"/>
+      <w:lvlText w:val="%1.%2.%3.%4.%5.%6"/>
+      <w:lvlJc w:val="left"/>
+      <w:pPr>
+        <w:ind w:left="4680" w:hanging="1080"/>
+      </w:pPr>
+      <w:rPr>
+        <w:rFonts w:hint="default"/>
+      </w:rPr>
+    </w:lvl>
+    <w:lvl w:ilvl="6">
+      <w:start w:val="1"/>
+      <w:numFmt w:val="decimal"/>
+      <w:lvlText w:val="%1.%2.%3.%4.%5.%6.%7"/>
+      <w:lvlJc w:val="left"/>
+      <w:pPr>
+        <w:ind w:left="5760" w:hanging="1440"/>
+      </w:pPr>
+      <w:rPr>
+        <w:rFonts w:hint="default"/>
+      </w:rPr>
+    </w:lvl>
+    <w:lvl w:ilvl="7">
+      <w:start w:val="1"/>
+      <w:numFmt w:val="decimal"/>
+      <w:lvlText w:val="%1.%2.%3.%4.%5.%6.%7.%8"/>
+      <w:lvlJc w:val="left"/>
+      <w:pPr>
+        <w:ind w:left="6480" w:hanging="1440"/>
+      </w:pPr>
+      <w:rPr>
+        <w:rFonts w:hint="default"/>
+      </w:rPr>
+    </w:lvl>
+    <w:lvl w:ilvl="8">
+      <w:start w:val="1"/>
+      <w:numFmt w:val="decimal"/>
+      <w:lvlText w:val="%1.%2.%3.%4.%5.%6.%7.%8.%9"/>
+      <w:lvlJc w:val="left"/>
+      <w:pPr>
+        <w:ind w:left="7560" w:hanging="1800"/>
       </w:pPr>
       <w:rPr>
         <w:rFonts w:hint="default"/>
@@ -4001,6 +5348,9 @@
   </w:num>
   <w:num w:numId="8" w16cid:durableId="2113160176">
     <w:abstractNumId w:val="6"/>
+  </w:num>
+  <w:num w:numId="9" w16cid:durableId="484706246">
+    <w:abstractNumId w:val="8"/>
   </w:num>
 </w:numbering>
 </file>
@@ -5046,6 +6396,14 @@
       <w:color w:val="0000FF"/>
       <w:u w:val="single"/>
     </w:rPr>
+  </w:style>
+  <w:style w:type="character" w:styleId="ab">
+    <w:name w:val="line number"/>
+    <w:basedOn w:val="a0"/>
+    <w:uiPriority w:val="99"/>
+    <w:semiHidden/>
+    <w:unhideWhenUsed/>
+    <w:rsid w:val="00BE72EF"/>
   </w:style>
 </w:styles>
 </file>
@@ -6241,6 +7599,13 @@
     <w:pitch w:val="default"/>
     <w:sig w:usb0="00000003" w:usb1="00000000" w:usb2="00000000" w:usb3="00000000" w:csb0="00000001" w:csb1="00000000"/>
   </w:font>
+  <w:font w:name="Consolas">
+    <w:panose1 w:val="020B0609020204030204"/>
+    <w:charset w:val="CC"/>
+    <w:family w:val="modern"/>
+    <w:pitch w:val="fixed"/>
+    <w:sig w:usb0="E00006FF" w:usb1="0000FCFF" w:usb2="00000001" w:usb3="00000000" w:csb0="0000019F" w:csb1="00000000"/>
+  </w:font>
 </w:fonts>
 </file>
 
@@ -6724,7 +8089,6 @@
     <w:basedOn w:val="a0"/>
     <w:uiPriority w:val="99"/>
     <w:semiHidden/>
-    <w:rsid w:val="008F79F4"/>
     <w:rPr>
       <w:color w:val="808080"/>
     </w:rPr>

</xml_diff>